<commit_message>
Update to R Assignement8
</commit_message>
<xml_diff>
--- a/R_Exercises8.docx
+++ b/R_Exercises8.docx
@@ -856,6 +856,7 @@
           <w:ilvl w:val="0"/>
           <w:numId w:val="1009"/>
         </w:numPr>
+        <w:pStyle w:val="Compact"/>
       </w:pPr>
       <w:r>
         <w:t xml:space="preserve">Replace the author field in the</w:t>
@@ -907,8 +908,21 @@
       <w:pPr>
         <w:numPr>
           <w:ilvl w:val="0"/>
-          <w:numId w:val="1009"/>
+          <w:numId w:val="1010"/>
         </w:numPr>
+        <w:pStyle w:val="Compact"/>
+      </w:pPr>
+      <w:r>
+        <w:t xml:space="preserve">done</w:t>
+      </w:r>
+    </w:p>
+    <w:p>
+      <w:pPr>
+        <w:numPr>
+          <w:ilvl w:val="0"/>
+          <w:numId w:val="1011"/>
+        </w:numPr>
+        <w:pStyle w:val="Compact"/>
       </w:pPr>
       <w:r>
         <w:t xml:space="preserve">Follow the</w:t>
@@ -921,19 +935,7 @@
           <w:rPr>
             <w:rStyle w:val="Hyperlink"/>
           </w:rPr>
-          <w:t xml:space="preserve">Pull Request instructions on</w:t>
-        </w:r>
-        <w:r>
-          <w:rPr>
-            <w:rStyle w:val="Hyperlink"/>
-          </w:rPr>
-          <w:t xml:space="preserve"> </w:t>
-        </w:r>
-        <w:r>
-          <w:rPr>
-            <w:rStyle w:val="Hyperlink"/>
-          </w:rPr>
-          <w:t xml:space="preserve">GitHub</w:t>
+          <w:t xml:space="preserve">Pull Request instructions on GitHub</w:t>
         </w:r>
       </w:hyperlink>
       <w:r>
@@ -958,6 +960,18 @@
       </w:r>
       <w:r>
         <w:t xml:space="preserve">repository.</w:t>
+      </w:r>
+    </w:p>
+    <w:p>
+      <w:pPr>
+        <w:numPr>
+          <w:ilvl w:val="0"/>
+          <w:numId w:val="1012"/>
+        </w:numPr>
+        <w:pStyle w:val="Compact"/>
+      </w:pPr>
+      <w:r>
+        <w:t xml:space="preserve">done</w:t>
       </w:r>
     </w:p>
     <w:bookmarkEnd w:id="23"/>
@@ -1560,6 +1574,91 @@
     </w:lvl>
     <w:lvl w:ilvl="8">
       <w:start w:val="5"/>
+      <w:numFmt w:val="decimal"/>
+      <w:lvlText w:val="%9."/>
+      <w:lvlJc w:val="left"/>
+      <w:pPr>
+        <w:ind w:left="6480" w:hanging="480"/>
+      </w:pPr>
+    </w:lvl>
+  </w:abstractNum>
+  <w:abstractNum w:abstractNumId="99416">
+    <w:nsid w:val="A99416"/>
+    <w:multiLevelType w:val="multilevel"/>
+    <w:lvl w:ilvl="0">
+      <w:start w:val="6"/>
+      <w:numFmt w:val="decimal"/>
+      <w:lvlText w:val="%1."/>
+      <w:lvlJc w:val="left"/>
+      <w:pPr>
+        <w:ind w:left="720" w:hanging="480"/>
+      </w:pPr>
+    </w:lvl>
+    <w:lvl w:ilvl="1">
+      <w:start w:val="6"/>
+      <w:numFmt w:val="decimal"/>
+      <w:lvlText w:val="%2."/>
+      <w:lvlJc w:val="left"/>
+      <w:pPr>
+        <w:ind w:left="1440" w:hanging="480"/>
+      </w:pPr>
+    </w:lvl>
+    <w:lvl w:ilvl="2">
+      <w:start w:val="6"/>
+      <w:numFmt w:val="decimal"/>
+      <w:lvlText w:val="%3."/>
+      <w:lvlJc w:val="left"/>
+      <w:pPr>
+        <w:ind w:left="2160" w:hanging="480"/>
+      </w:pPr>
+    </w:lvl>
+    <w:lvl w:ilvl="3">
+      <w:start w:val="6"/>
+      <w:numFmt w:val="decimal"/>
+      <w:lvlText w:val="%4."/>
+      <w:lvlJc w:val="left"/>
+      <w:pPr>
+        <w:ind w:left="2880" w:hanging="480"/>
+      </w:pPr>
+    </w:lvl>
+    <w:lvl w:ilvl="4">
+      <w:start w:val="6"/>
+      <w:numFmt w:val="decimal"/>
+      <w:lvlText w:val="%5."/>
+      <w:lvlJc w:val="left"/>
+      <w:pPr>
+        <w:ind w:left="3600" w:hanging="480"/>
+      </w:pPr>
+    </w:lvl>
+    <w:lvl w:ilvl="5">
+      <w:start w:val="6"/>
+      <w:numFmt w:val="decimal"/>
+      <w:lvlText w:val="%6."/>
+      <w:lvlJc w:val="left"/>
+      <w:pPr>
+        <w:ind w:left="4320" w:hanging="480"/>
+      </w:pPr>
+    </w:lvl>
+    <w:lvl w:ilvl="6">
+      <w:start w:val="6"/>
+      <w:numFmt w:val="decimal"/>
+      <w:lvlText w:val="%7."/>
+      <w:lvlJc w:val="left"/>
+      <w:pPr>
+        <w:ind w:left="5040" w:hanging="480"/>
+      </w:pPr>
+    </w:lvl>
+    <w:lvl w:ilvl="7">
+      <w:start w:val="6"/>
+      <w:numFmt w:val="decimal"/>
+      <w:lvlText w:val="%8."/>
+      <w:lvlJc w:val="left"/>
+      <w:pPr>
+        <w:ind w:left="5760" w:hanging="480"/>
+      </w:pPr>
+    </w:lvl>
+    <w:lvl w:ilvl="8">
+      <w:start w:val="6"/>
       <w:numFmt w:val="decimal"/>
       <w:lvlText w:val="%9."/>
       <w:lvlJc w:val="left"/>
@@ -1732,6 +1831,42 @@
     <w:lvlOverride w:ilvl="8">
       <w:startOverride w:val="5"/>
     </w:lvlOverride>
+  </w:num>
+  <w:num w:numId="1010">
+    <w:abstractNumId w:val="991"/>
+  </w:num>
+  <w:num w:numId="1011">
+    <w:abstractNumId w:val="99416"/>
+    <w:lvlOverride w:ilvl="0">
+      <w:startOverride w:val="6"/>
+    </w:lvlOverride>
+    <w:lvlOverride w:ilvl="1">
+      <w:startOverride w:val="6"/>
+    </w:lvlOverride>
+    <w:lvlOverride w:ilvl="2">
+      <w:startOverride w:val="6"/>
+    </w:lvlOverride>
+    <w:lvlOverride w:ilvl="3">
+      <w:startOverride w:val="6"/>
+    </w:lvlOverride>
+    <w:lvlOverride w:ilvl="4">
+      <w:startOverride w:val="6"/>
+    </w:lvlOverride>
+    <w:lvlOverride w:ilvl="5">
+      <w:startOverride w:val="6"/>
+    </w:lvlOverride>
+    <w:lvlOverride w:ilvl="6">
+      <w:startOverride w:val="6"/>
+    </w:lvlOverride>
+    <w:lvlOverride w:ilvl="7">
+      <w:startOverride w:val="6"/>
+    </w:lvlOverride>
+    <w:lvlOverride w:ilvl="8">
+      <w:startOverride w:val="6"/>
+    </w:lvlOverride>
+  </w:num>
+  <w:num w:numId="1012">
+    <w:abstractNumId w:val="991"/>
   </w:num>
 </w:numbering>
 </file>

</xml_diff>